<commit_message>
Loi fix BRP + PRD and add Sequence
</commit_message>
<xml_diff>
--- a/BRD & PRD/BRD/BRD chức năng quản lý sản phẩm.docx
+++ b/BRD & PRD/BRD/BRD chức năng quản lý sản phẩm.docx
@@ -277,8 +277,11 @@
     <w:p>
       <w:pPr>
         <w:pStyle w:val="ListParagraph"/>
-        <w:spacing w:line="360" w:lineRule="auto"/>
-        <w:ind w:left="1440"/>
+        <w:numPr>
+          <w:ilvl w:val="0"/>
+          <w:numId w:val="2"/>
+        </w:numPr>
+        <w:spacing w:line="360" w:lineRule="auto"/>
         <w:jc w:val="both"/>
         <w:rPr>
           <w:rFonts w:ascii="Times New Roman" w:hAnsi="Times New Roman" w:cs="Times New Roman"/>
@@ -292,136 +295,7 @@
           <w:sz w:val="26"/>
           <w:szCs w:val="26"/>
         </w:rPr>
-        <w:t>+ Từ quá trình khảo sát hiện trạng nghiệp vụ và thu thập yêu cầu, nhận thấy chức năng quản lý sản phẩm cần đáp ứng đủ các chức năng cơ bản sau: Thêm sản phẩm</w:t>
-      </w:r>
-      <w:r>
-        <w:rPr>
-          <w:rFonts w:ascii="Times New Roman" w:hAnsi="Times New Roman" w:cs="Times New Roman"/>
-          <w:sz w:val="26"/>
-          <w:szCs w:val="26"/>
-        </w:rPr>
-        <w:t xml:space="preserve"> </w:t>
-      </w:r>
-      <w:r>
-        <w:rPr>
-          <w:rFonts w:ascii="Times New Roman" w:hAnsi="Times New Roman" w:cs="Times New Roman"/>
-          <w:sz w:val="26"/>
-          <w:szCs w:val="26"/>
-        </w:rPr>
-        <w:t>mới, tìm kiếm sản phẩm, chỉnh sửa thông tin sản phẩm.</w:t>
-      </w:r>
-    </w:p>
-    <w:p>
-      <w:pPr>
-        <w:pStyle w:val="ListParagraph"/>
-        <w:spacing w:line="360" w:lineRule="auto"/>
-        <w:ind w:left="1440"/>
-        <w:jc w:val="both"/>
-        <w:rPr>
-          <w:rFonts w:ascii="Times New Roman" w:hAnsi="Times New Roman" w:cs="Times New Roman"/>
-          <w:sz w:val="26"/>
-          <w:szCs w:val="26"/>
-        </w:rPr>
-      </w:pPr>
-      <w:r>
-        <w:rPr>
-          <w:rFonts w:ascii="Times New Roman" w:hAnsi="Times New Roman" w:cs="Times New Roman"/>
-          <w:sz w:val="26"/>
-          <w:szCs w:val="26"/>
-        </w:rPr>
-        <w:t xml:space="preserve">+ Với chức năng thêm sản phẩm mới: </w:t>
-      </w:r>
-      <w:r>
-        <w:rPr>
-          <w:rFonts w:ascii="Times New Roman" w:hAnsi="Times New Roman" w:cs="Times New Roman"/>
-          <w:sz w:val="26"/>
-          <w:szCs w:val="26"/>
-        </w:rPr>
-        <w:t>Quản lý</w:t>
-      </w:r>
-      <w:r>
-        <w:rPr>
-          <w:rFonts w:ascii="Times New Roman" w:hAnsi="Times New Roman" w:cs="Times New Roman"/>
-          <w:sz w:val="26"/>
-          <w:szCs w:val="26"/>
-        </w:rPr>
-        <w:t xml:space="preserve"> có thể thêm nhiều sản phẩm mới để phục vụ mục đích kinh doanh.</w:t>
-      </w:r>
-    </w:p>
-    <w:p>
-      <w:pPr>
-        <w:pStyle w:val="ListParagraph"/>
-        <w:spacing w:line="360" w:lineRule="auto"/>
-        <w:ind w:left="1440"/>
-        <w:jc w:val="both"/>
-        <w:rPr>
-          <w:rFonts w:ascii="Times New Roman" w:hAnsi="Times New Roman" w:cs="Times New Roman"/>
-          <w:sz w:val="26"/>
-          <w:szCs w:val="26"/>
-        </w:rPr>
-      </w:pPr>
-      <w:r>
-        <w:rPr>
-          <w:rFonts w:ascii="Times New Roman" w:hAnsi="Times New Roman" w:cs="Times New Roman"/>
-          <w:sz w:val="26"/>
-          <w:szCs w:val="26"/>
-        </w:rPr>
-        <w:t xml:space="preserve">+ Với chức năng tìm kiếm sản phẩm: </w:t>
-      </w:r>
-      <w:r>
-        <w:rPr>
-          <w:rFonts w:ascii="Times New Roman" w:hAnsi="Times New Roman" w:cs="Times New Roman"/>
-          <w:sz w:val="26"/>
-          <w:szCs w:val="26"/>
-        </w:rPr>
-        <w:t xml:space="preserve">Quản lý </w:t>
-      </w:r>
-      <w:r>
-        <w:rPr>
-          <w:rFonts w:ascii="Times New Roman" w:hAnsi="Times New Roman" w:cs="Times New Roman"/>
-          <w:sz w:val="26"/>
-          <w:szCs w:val="26"/>
-        </w:rPr>
-        <w:t>có thể tìm kiếm sản phẩm theo tên hoặc mã của sản phẩm.</w:t>
-      </w:r>
-    </w:p>
-    <w:p>
-      <w:pPr>
-        <w:pStyle w:val="ListParagraph"/>
-        <w:spacing w:line="360" w:lineRule="auto"/>
-        <w:ind w:left="1440"/>
-        <w:jc w:val="both"/>
-        <w:rPr>
-          <w:rFonts w:ascii="Times New Roman" w:hAnsi="Times New Roman" w:cs="Times New Roman"/>
-          <w:sz w:val="26"/>
-          <w:szCs w:val="26"/>
-        </w:rPr>
-      </w:pPr>
-      <w:r>
-        <w:rPr>
-          <w:rFonts w:ascii="Times New Roman" w:hAnsi="Times New Roman" w:cs="Times New Roman"/>
-          <w:sz w:val="26"/>
-          <w:szCs w:val="26"/>
-        </w:rPr>
-        <w:t xml:space="preserve">+ Với chức năng chỉnh sửa thông tin sản phẩm: </w:t>
-      </w:r>
-      <w:r>
-        <w:rPr>
-          <w:rFonts w:ascii="Times New Roman" w:hAnsi="Times New Roman" w:cs="Times New Roman"/>
-          <w:sz w:val="26"/>
-          <w:szCs w:val="26"/>
-        </w:rPr>
-        <w:t xml:space="preserve">Quản lý </w:t>
-      </w:r>
-      <w:bookmarkStart w:id="0" w:name="_GoBack"/>
-      <w:bookmarkEnd w:id="0"/>
-      <w:r>
-        <w:rPr>
-          <w:rFonts w:ascii="Times New Roman" w:hAnsi="Times New Roman" w:cs="Times New Roman"/>
-          <w:sz w:val="26"/>
-          <w:szCs w:val="26"/>
-        </w:rPr>
-        <w:t>có thể thay đổi tên, trạng thái kinh doanh, số lượng size, giá bán của mỗi size, các topping đi kèm với sản phẩm.</w:t>
+        <w:t>Từ quá trình khảo sát hiện trạng nghiệp vụ và thu thập yêu cầu, nhận thấy chức năng quản lý sản phẩm cần đáp ứng đủ các chức năng cơ bản sau: Thêm sản phẩm mới, tìm kiếm sản phẩm, chỉnh sửa thông tin sản phẩm.</w:t>
       </w:r>
     </w:p>
     <w:p>
@@ -455,6 +329,30 @@
     <w:p>
       <w:pPr>
         <w:pStyle w:val="ListParagraph"/>
+        <w:spacing w:line="360" w:lineRule="auto"/>
+        <w:ind w:left="1080"/>
+        <w:jc w:val="both"/>
+        <w:rPr>
+          <w:rFonts w:ascii="Times New Roman" w:hAnsi="Times New Roman" w:cs="Times New Roman"/>
+          <w:bCs/>
+          <w:sz w:val="26"/>
+          <w:szCs w:val="26"/>
+        </w:rPr>
+      </w:pPr>
+      <w:r>
+        <w:rPr>
+          <w:rFonts w:ascii="Times New Roman" w:hAnsi="Times New Roman" w:cs="Times New Roman"/>
+          <w:bCs/>
+          <w:sz w:val="26"/>
+          <w:szCs w:val="26"/>
+          <w:lang w:val="vi-VN"/>
+        </w:rPr>
+        <w:t>Về thao tác:</w:t>
+      </w:r>
+    </w:p>
+    <w:p>
+      <w:pPr>
+        <w:pStyle w:val="ListParagraph"/>
         <w:numPr>
           <w:ilvl w:val="0"/>
           <w:numId w:val="2"/>
@@ -508,6 +406,224 @@
     </w:p>
     <w:p>
       <w:pPr>
+        <w:spacing w:line="360" w:lineRule="auto"/>
+        <w:ind w:left="1080"/>
+        <w:jc w:val="both"/>
+        <w:rPr>
+          <w:rFonts w:ascii="Times New Roman" w:hAnsi="Times New Roman" w:cs="Times New Roman"/>
+          <w:bCs/>
+          <w:sz w:val="26"/>
+          <w:szCs w:val="26"/>
+          <w:lang w:val="vi-VN"/>
+        </w:rPr>
+      </w:pPr>
+      <w:r>
+        <w:rPr>
+          <w:rFonts w:ascii="Times New Roman" w:hAnsi="Times New Roman" w:cs="Times New Roman"/>
+          <w:bCs/>
+          <w:sz w:val="26"/>
+          <w:szCs w:val="26"/>
+          <w:lang w:val="vi-VN"/>
+        </w:rPr>
+        <w:t>Về chức năng:</w:t>
+      </w:r>
+    </w:p>
+    <w:p>
+      <w:pPr>
+        <w:pStyle w:val="ListParagraph"/>
+        <w:numPr>
+          <w:ilvl w:val="0"/>
+          <w:numId w:val="2"/>
+        </w:numPr>
+        <w:spacing w:line="360" w:lineRule="auto"/>
+        <w:jc w:val="both"/>
+        <w:rPr>
+          <w:rFonts w:ascii="Times New Roman" w:hAnsi="Times New Roman" w:cs="Times New Roman"/>
+          <w:sz w:val="26"/>
+          <w:szCs w:val="26"/>
+          <w:lang w:val="vi-VN"/>
+        </w:rPr>
+      </w:pPr>
+      <w:r>
+        <w:rPr>
+          <w:rFonts w:ascii="Times New Roman" w:hAnsi="Times New Roman" w:cs="Times New Roman"/>
+          <w:sz w:val="26"/>
+          <w:szCs w:val="26"/>
+        </w:rPr>
+        <w:t>Với chức năng thêm sản phẩm mới: Quản lý có thể thêm nhiều sản phẩ</w:t>
+      </w:r>
+      <w:r>
+        <w:rPr>
+          <w:rFonts w:ascii="Times New Roman" w:hAnsi="Times New Roman" w:cs="Times New Roman"/>
+          <w:sz w:val="26"/>
+          <w:szCs w:val="26"/>
+        </w:rPr>
+        <w:t>m</w:t>
+      </w:r>
+    </w:p>
+    <w:p>
+      <w:pPr>
+        <w:pStyle w:val="ListParagraph"/>
+        <w:spacing w:line="360" w:lineRule="auto"/>
+        <w:ind w:left="1440"/>
+        <w:jc w:val="both"/>
+        <w:rPr>
+          <w:rFonts w:ascii="Times New Roman" w:hAnsi="Times New Roman" w:cs="Times New Roman"/>
+          <w:sz w:val="26"/>
+          <w:szCs w:val="26"/>
+          <w:lang w:val="vi-VN"/>
+        </w:rPr>
+      </w:pPr>
+      <w:r>
+        <w:rPr>
+          <w:rFonts w:ascii="Times New Roman" w:hAnsi="Times New Roman" w:cs="Times New Roman"/>
+          <w:sz w:val="26"/>
+          <w:szCs w:val="26"/>
+        </w:rPr>
+        <w:t>mới để phục vụ mục đích kinh doanh.</w:t>
+      </w:r>
+    </w:p>
+    <w:p>
+      <w:pPr>
+        <w:pStyle w:val="ListParagraph"/>
+        <w:numPr>
+          <w:ilvl w:val="0"/>
+          <w:numId w:val="2"/>
+        </w:numPr>
+        <w:spacing w:line="360" w:lineRule="auto"/>
+        <w:jc w:val="both"/>
+        <w:rPr>
+          <w:rFonts w:ascii="Times New Roman" w:hAnsi="Times New Roman" w:cs="Times New Roman"/>
+          <w:sz w:val="26"/>
+          <w:szCs w:val="26"/>
+        </w:rPr>
+      </w:pPr>
+      <w:r>
+        <w:rPr>
+          <w:rFonts w:ascii="Times New Roman" w:hAnsi="Times New Roman" w:cs="Times New Roman"/>
+          <w:sz w:val="26"/>
+          <w:szCs w:val="26"/>
+        </w:rPr>
+        <w:t xml:space="preserve"> Với chức năng tìm kiếm sản phẩm: Quản lý có thể tìm kiếm sản phẩ</w:t>
+      </w:r>
+      <w:r>
+        <w:rPr>
+          <w:rFonts w:ascii="Times New Roman" w:hAnsi="Times New Roman" w:cs="Times New Roman"/>
+          <w:sz w:val="26"/>
+          <w:szCs w:val="26"/>
+        </w:rPr>
+        <w:t xml:space="preserve">m theo tên, </w:t>
+      </w:r>
+      <w:r>
+        <w:rPr>
+          <w:rFonts w:ascii="Times New Roman" w:hAnsi="Times New Roman" w:cs="Times New Roman"/>
+          <w:sz w:val="26"/>
+          <w:szCs w:val="26"/>
+        </w:rPr>
+        <w:t>mã</w:t>
+      </w:r>
+      <w:r>
+        <w:rPr>
+          <w:rFonts w:ascii="Times New Roman" w:hAnsi="Times New Roman" w:cs="Times New Roman"/>
+          <w:sz w:val="26"/>
+          <w:szCs w:val="26"/>
+        </w:rPr>
+        <w:t xml:space="preserve"> </w:t>
+      </w:r>
+      <w:r>
+        <w:rPr>
+          <w:rFonts w:ascii="Times New Roman" w:hAnsi="Times New Roman" w:cs="Times New Roman"/>
+          <w:sz w:val="26"/>
+          <w:szCs w:val="26"/>
+          <w:lang w:val="vi-VN"/>
+        </w:rPr>
+        <w:t>hoặc thể loại</w:t>
+      </w:r>
+      <w:r>
+        <w:rPr>
+          <w:rFonts w:ascii="Times New Roman" w:hAnsi="Times New Roman" w:cs="Times New Roman"/>
+          <w:sz w:val="26"/>
+          <w:szCs w:val="26"/>
+        </w:rPr>
+        <w:t xml:space="preserve"> của sản phẩm.</w:t>
+      </w:r>
+    </w:p>
+    <w:p>
+      <w:pPr>
+        <w:pStyle w:val="ListParagraph"/>
+        <w:numPr>
+          <w:ilvl w:val="0"/>
+          <w:numId w:val="2"/>
+        </w:numPr>
+        <w:spacing w:line="360" w:lineRule="auto"/>
+        <w:jc w:val="both"/>
+        <w:rPr>
+          <w:rFonts w:ascii="Times New Roman" w:hAnsi="Times New Roman" w:cs="Times New Roman"/>
+          <w:sz w:val="26"/>
+          <w:szCs w:val="26"/>
+        </w:rPr>
+      </w:pPr>
+      <w:r>
+        <w:rPr>
+          <w:rFonts w:ascii="Times New Roman" w:hAnsi="Times New Roman" w:cs="Times New Roman"/>
+          <w:sz w:val="26"/>
+          <w:szCs w:val="26"/>
+        </w:rPr>
+        <w:t xml:space="preserve"> Với chức năng chỉnh sửa thông tin sản phẩm: Quản lý có thể thay đổi tên, trạng thái kinh doanh, số lượng size</w:t>
+      </w:r>
+      <w:r>
+        <w:rPr>
+          <w:rFonts w:ascii="Times New Roman" w:hAnsi="Times New Roman" w:cs="Times New Roman"/>
+          <w:sz w:val="26"/>
+          <w:szCs w:val="26"/>
+        </w:rPr>
+        <w:t xml:space="preserve"> </w:t>
+      </w:r>
+      <w:r>
+        <w:rPr>
+          <w:rFonts w:ascii="Times New Roman" w:hAnsi="Times New Roman" w:cs="Times New Roman"/>
+          <w:sz w:val="26"/>
+          <w:szCs w:val="26"/>
+        </w:rPr>
+        <w:t>của</w:t>
+      </w:r>
+      <w:bookmarkStart w:id="0" w:name="_GoBack"/>
+      <w:bookmarkEnd w:id="0"/>
+      <w:r>
+        <w:rPr>
+          <w:rFonts w:ascii="Times New Roman" w:hAnsi="Times New Roman" w:cs="Times New Roman"/>
+          <w:sz w:val="26"/>
+          <w:szCs w:val="26"/>
+        </w:rPr>
+        <w:t xml:space="preserve"> </w:t>
+      </w:r>
+      <w:r>
+        <w:rPr>
+          <w:rFonts w:ascii="Times New Roman" w:hAnsi="Times New Roman" w:cs="Times New Roman"/>
+          <w:sz w:val="26"/>
+          <w:szCs w:val="26"/>
+        </w:rPr>
+        <w:t>sản phẩm</w:t>
+      </w:r>
+      <w:r>
+        <w:rPr>
+          <w:rFonts w:ascii="Times New Roman" w:hAnsi="Times New Roman" w:cs="Times New Roman"/>
+          <w:sz w:val="26"/>
+          <w:szCs w:val="26"/>
+        </w:rPr>
+        <w:t xml:space="preserve"> </w:t>
+      </w:r>
+      <w:r>
+        <w:rPr>
+          <w:rFonts w:ascii="Times New Roman" w:hAnsi="Times New Roman" w:cs="Times New Roman"/>
+          <w:sz w:val="26"/>
+          <w:szCs w:val="26"/>
+        </w:rPr>
+        <w:t>, giá bán của mỗi size, các topping đi kèm với sản phẩm.</w:t>
+      </w:r>
+    </w:p>
+    <w:p>
+      <w:pPr>
         <w:pStyle w:val="ListParagraph"/>
         <w:numPr>
           <w:ilvl w:val="0"/>
@@ -555,6 +671,7 @@
           <w:szCs w:val="26"/>
           <w:shd w:val="clear" w:color="auto" w:fill="F4F5F7"/>
         </w:rPr>
+        <w:lastRenderedPageBreak/>
         <w:t>Trường nhập tên sản phẩm không được bỏ trống.</w:t>
       </w:r>
     </w:p>
@@ -645,7 +762,6 @@
           <w:szCs w:val="26"/>
           <w:shd w:val="clear" w:color="auto" w:fill="F4F5F7"/>
         </w:rPr>
-        <w:lastRenderedPageBreak/>
         <w:t>Tên hiển thị của sản phẩm không được trùng với tên của các sản phẩm khác.</w:t>
       </w:r>
     </w:p>
@@ -692,7 +808,32 @@
           <w:sz w:val="26"/>
           <w:szCs w:val="26"/>
         </w:rPr>
-        <w:t>Giá sản phẩm phải là số và không được âm.</w:t>
+        <w:t>Giá sản phẩm phả</w:t>
+      </w:r>
+      <w:r>
+        <w:rPr>
+          <w:rFonts w:ascii="Times New Roman" w:hAnsi="Times New Roman" w:cs="Times New Roman"/>
+          <w:sz w:val="26"/>
+          <w:szCs w:val="26"/>
+        </w:rPr>
+        <w:t>i lơn</w:t>
+      </w:r>
+      <w:r>
+        <w:rPr>
+          <w:rFonts w:ascii="Times New Roman" w:hAnsi="Times New Roman" w:cs="Times New Roman"/>
+          <w:sz w:val="26"/>
+          <w:szCs w:val="26"/>
+          <w:lang w:val="vi-VN"/>
+        </w:rPr>
+        <w:t xml:space="preserve"> hơn 0</w:t>
+      </w:r>
+      <w:r>
+        <w:rPr>
+          <w:rFonts w:ascii="Times New Roman" w:hAnsi="Times New Roman" w:cs="Times New Roman"/>
+          <w:sz w:val="26"/>
+          <w:szCs w:val="26"/>
+        </w:rPr>
+        <w:t>.</w:t>
       </w:r>
     </w:p>
     <w:p>

</xml_diff>